<commit_message>
Correction du PCB + nouveau fichier Gerber
</commit_message>
<xml_diff>
--- a/Documentations/ManuelTechnique_MiniMonitron.docx
+++ b/Documentations/ManuelTechnique_MiniMonitron.docx
@@ -5,18 +5,973 @@
     <w:p>
       <w:pPr>
         <w:spacing w:after="0" w:line="240" w:lineRule="auto"/>
-      </w:pPr>
-      <w:bookmarkStart w:id="0" w:name="_GoBack"/>
+        <w:jc w:val="center"/>
+        <w:rPr>
+          <w:b/>
+        </w:rPr>
+      </w:pPr>
+      <w:r>
+        <w:rPr>
+          <w:b/>
+        </w:rPr>
+        <w:t xml:space="preserve">Alfred Quintin-Morel </w:t>
+      </w:r>
+    </w:p>
+    <w:p>
+      <w:pPr>
+        <w:spacing w:after="0" w:line="240" w:lineRule="auto"/>
+        <w:jc w:val="center"/>
+        <w:rPr>
+          <w:b/>
+        </w:rPr>
+      </w:pPr>
+      <w:r>
+        <w:rPr>
+          <w:b/>
+        </w:rPr>
+        <w:t>Maina Raiche</w:t>
+      </w:r>
+    </w:p>
+    <w:p>
+      <w:pPr>
+        <w:spacing w:after="0" w:line="240" w:lineRule="auto"/>
+        <w:jc w:val="center"/>
+        <w:rPr>
+          <w:b/>
+        </w:rPr>
+      </w:pPr>
+      <w:r>
+        <w:rPr>
+          <w:b/>
+        </w:rPr>
+        <w:t>Technologie des systèmes ordinés</w:t>
+      </w:r>
+    </w:p>
+    <w:p>
+      <w:pPr>
+        <w:spacing w:after="0" w:line="240" w:lineRule="auto"/>
+        <w:jc w:val="center"/>
+        <w:rPr>
+          <w:b/>
+        </w:rPr>
+      </w:pPr>
+      <w:r>
+        <w:rPr>
+          <w:b/>
+        </w:rPr>
+        <w:t>Groupe : 02317</w:t>
+      </w:r>
+    </w:p>
+    <w:p>
+      <w:pPr>
+        <w:spacing w:after="0" w:line="240" w:lineRule="auto"/>
+        <w:jc w:val="center"/>
+      </w:pPr>
+    </w:p>
+    <w:p>
+      <w:pPr>
+        <w:spacing w:after="0" w:line="240" w:lineRule="auto"/>
+        <w:jc w:val="center"/>
+      </w:pPr>
+      <w:r>
+        <w:rPr>
+          <w:noProof/>
+        </w:rPr>
+        <w:drawing>
+          <wp:inline distT="0" distB="0" distL="0" distR="0">
+            <wp:extent cx="2242267" cy="650361"/>
+            <wp:effectExtent l="0" t="0" r="5715" b="0"/>
+            <wp:docPr id="2" name="Image 2"/>
+            <wp:cNvGraphicFramePr>
+              <a:graphicFrameLocks xmlns:a="http://schemas.openxmlformats.org/drawingml/2006/main" noChangeAspect="1"/>
+            </wp:cNvGraphicFramePr>
+            <a:graphic xmlns:a="http://schemas.openxmlformats.org/drawingml/2006/main">
+              <a:graphicData uri="http://schemas.openxmlformats.org/drawingml/2006/picture">
+                <pic:pic xmlns:pic="http://schemas.openxmlformats.org/drawingml/2006/picture">
+                  <pic:nvPicPr>
+                    <pic:cNvPr id="2" name="aquabiotech_entete_v2-3.jpg"/>
+                    <pic:cNvPicPr/>
+                  </pic:nvPicPr>
+                  <pic:blipFill>
+                    <a:blip r:embed="rId7" cstate="print">
+                      <a:extLst>
+                        <a:ext uri="{28A0092B-C50C-407E-A947-70E740481C1C}">
+                          <a14:useLocalDpi xmlns:a14="http://schemas.microsoft.com/office/drawing/2010/main" val="0"/>
+                        </a:ext>
+                      </a:extLst>
+                    </a:blip>
+                    <a:stretch>
+                      <a:fillRect/>
+                    </a:stretch>
+                  </pic:blipFill>
+                  <pic:spPr>
+                    <a:xfrm>
+                      <a:off x="0" y="0"/>
+                      <a:ext cx="2286020" cy="663051"/>
+                    </a:xfrm>
+                    <a:prstGeom prst="rect">
+                      <a:avLst/>
+                    </a:prstGeom>
+                  </pic:spPr>
+                </pic:pic>
+              </a:graphicData>
+            </a:graphic>
+          </wp:inline>
+        </w:drawing>
+      </w:r>
+    </w:p>
+    <w:p>
+      <w:pPr>
+        <w:spacing w:after="0" w:line="240" w:lineRule="auto"/>
+        <w:jc w:val="center"/>
+      </w:pPr>
+    </w:p>
+    <w:p>
+      <w:pPr>
+        <w:spacing w:after="0" w:line="240" w:lineRule="auto"/>
+        <w:jc w:val="center"/>
+      </w:pPr>
+    </w:p>
+    <w:p>
+      <w:pPr>
+        <w:spacing w:after="0" w:line="240" w:lineRule="auto"/>
+        <w:jc w:val="center"/>
+        <w:rPr>
+          <w:b/>
+        </w:rPr>
+      </w:pPr>
+      <w:r>
+        <w:rPr>
+          <w:b/>
+        </w:rPr>
+        <w:t>Mini-Monitron</w:t>
+      </w:r>
+    </w:p>
+    <w:p>
+      <w:pPr>
+        <w:spacing w:after="0" w:line="240" w:lineRule="auto"/>
+        <w:jc w:val="center"/>
+      </w:pPr>
+    </w:p>
+    <w:p>
+      <w:pPr>
+        <w:spacing w:after="0" w:line="240" w:lineRule="auto"/>
+        <w:jc w:val="center"/>
+      </w:pPr>
+    </w:p>
+    <w:p>
+      <w:pPr>
+        <w:spacing w:after="0" w:line="240" w:lineRule="auto"/>
+        <w:jc w:val="center"/>
+      </w:pPr>
+      <w:r>
+        <w:rPr>
+          <w:noProof/>
+        </w:rPr>
+        <w:drawing>
+          <wp:inline distT="0" distB="0" distL="0" distR="0" wp14:anchorId="369F93A4" wp14:editId="22EFC43C">
+            <wp:extent cx="4476584" cy="2985944"/>
+            <wp:effectExtent l="0" t="0" r="0" b="0"/>
+            <wp:docPr id="1" name="Image 1"/>
+            <wp:cNvGraphicFramePr>
+              <a:graphicFrameLocks xmlns:a="http://schemas.openxmlformats.org/drawingml/2006/main" noChangeAspect="1"/>
+            </wp:cNvGraphicFramePr>
+            <a:graphic xmlns:a="http://schemas.openxmlformats.org/drawingml/2006/main">
+              <a:graphicData uri="http://schemas.openxmlformats.org/drawingml/2006/picture">
+                <pic:pic xmlns:pic="http://schemas.openxmlformats.org/drawingml/2006/picture">
+                  <pic:nvPicPr>
+                    <pic:cNvPr id="1" name="Systeme_aqua.png"/>
+                    <pic:cNvPicPr/>
+                  </pic:nvPicPr>
+                  <pic:blipFill>
+                    <a:blip r:embed="rId8">
+                      <a:extLst>
+                        <a:ext uri="{28A0092B-C50C-407E-A947-70E740481C1C}">
+                          <a14:useLocalDpi xmlns:a14="http://schemas.microsoft.com/office/drawing/2010/main" val="0"/>
+                        </a:ext>
+                      </a:extLst>
+                    </a:blip>
+                    <a:stretch>
+                      <a:fillRect/>
+                    </a:stretch>
+                  </pic:blipFill>
+                  <pic:spPr>
+                    <a:xfrm>
+                      <a:off x="0" y="0"/>
+                      <a:ext cx="4481691" cy="2989350"/>
+                    </a:xfrm>
+                    <a:prstGeom prst="rect">
+                      <a:avLst/>
+                    </a:prstGeom>
+                  </pic:spPr>
+                </pic:pic>
+              </a:graphicData>
+            </a:graphic>
+          </wp:inline>
+        </w:drawing>
+      </w:r>
+    </w:p>
+    <w:p>
+      <w:pPr>
+        <w:spacing w:after="0" w:line="240" w:lineRule="auto"/>
+        <w:jc w:val="center"/>
+        <w:rPr>
+          <w:b/>
+        </w:rPr>
+      </w:pPr>
+      <w:r>
+        <w:rPr>
+          <w:b/>
+        </w:rPr>
+        <w:t>Manuel technique présenté à</w:t>
+      </w:r>
+    </w:p>
+    <w:p>
+      <w:pPr>
+        <w:spacing w:after="0" w:line="240" w:lineRule="auto"/>
+        <w:jc w:val="center"/>
+        <w:rPr>
+          <w:b/>
+        </w:rPr>
+      </w:pPr>
+      <w:r>
+        <w:rPr>
+          <w:b/>
+        </w:rPr>
+        <w:t>Aquabiotech et Richard Cloutier</w:t>
+      </w:r>
+    </w:p>
+    <w:p>
+      <w:pPr>
+        <w:spacing w:after="0" w:line="240" w:lineRule="auto"/>
+        <w:jc w:val="center"/>
+        <w:rPr>
+          <w:b/>
+        </w:rPr>
+      </w:pPr>
+      <w:r>
+        <w:rPr>
+          <w:b/>
+        </w:rPr>
+        <w:t xml:space="preserve">Département </w:t>
+      </w:r>
+      <w:r>
+        <w:rPr>
+          <w:b/>
+        </w:rPr>
+        <w:t>des technologies</w:t>
+      </w:r>
+      <w:r>
+        <w:rPr>
+          <w:b/>
+        </w:rPr>
+        <w:t xml:space="preserve"> du génie électrique</w:t>
+      </w:r>
+    </w:p>
+    <w:p>
+      <w:pPr>
+        <w:spacing w:after="0" w:line="240" w:lineRule="auto"/>
+        <w:jc w:val="center"/>
+        <w:rPr>
+          <w:b/>
+        </w:rPr>
+      </w:pPr>
+      <w:r>
+        <w:rPr>
+          <w:b/>
+        </w:rPr>
+        <w:t xml:space="preserve">Pour le cours </w:t>
+      </w:r>
+    </w:p>
+    <w:p>
+      <w:pPr>
+        <w:spacing w:after="0" w:line="240" w:lineRule="auto"/>
+        <w:jc w:val="center"/>
+        <w:rPr>
+          <w:b/>
+        </w:rPr>
+      </w:pPr>
+      <w:r>
+        <w:rPr>
+          <w:b/>
+        </w:rPr>
+        <w:t>Projet de fin d’étude</w:t>
+      </w:r>
+    </w:p>
+    <w:p>
+      <w:pPr>
+        <w:spacing w:after="0" w:line="240" w:lineRule="auto"/>
+        <w:jc w:val="center"/>
+      </w:pPr>
+    </w:p>
+    <w:p>
+      <w:pPr>
+        <w:spacing w:after="0" w:line="240" w:lineRule="auto"/>
+        <w:jc w:val="center"/>
+      </w:pPr>
+    </w:p>
+    <w:p>
+      <w:pPr>
+        <w:spacing w:after="0" w:line="240" w:lineRule="auto"/>
+        <w:jc w:val="center"/>
+      </w:pPr>
+    </w:p>
+    <w:p>
+      <w:pPr>
+        <w:spacing w:after="0" w:line="240" w:lineRule="auto"/>
+        <w:jc w:val="center"/>
+      </w:pPr>
+      <w:r>
+        <w:rPr>
+          <w:noProof/>
+        </w:rPr>
+        <w:drawing>
+          <wp:inline distT="0" distB="0" distL="0" distR="0">
+            <wp:extent cx="2981739" cy="685130"/>
+            <wp:effectExtent l="0" t="0" r="0" b="1270"/>
+            <wp:docPr id="3" name="Image 3" descr="C:\Users\maina\AppData\Local\Microsoft\Windows\INetCache\Content.Word\logo_tge_nb.bmp"/>
+            <wp:cNvGraphicFramePr>
+              <a:graphicFrameLocks xmlns:a="http://schemas.openxmlformats.org/drawingml/2006/main" noChangeAspect="1"/>
+            </wp:cNvGraphicFramePr>
+            <a:graphic xmlns:a="http://schemas.openxmlformats.org/drawingml/2006/main">
+              <a:graphicData uri="http://schemas.openxmlformats.org/drawingml/2006/picture">
+                <pic:pic xmlns:pic="http://schemas.openxmlformats.org/drawingml/2006/picture">
+                  <pic:nvPicPr>
+                    <pic:cNvPr id="0" name="Picture 1" descr="C:\Users\maina\AppData\Local\Microsoft\Windows\INetCache\Content.Word\logo_tge_nb.bmp"/>
+                    <pic:cNvPicPr>
+                      <a:picLocks noChangeAspect="1" noChangeArrowheads="1"/>
+                    </pic:cNvPicPr>
+                  </pic:nvPicPr>
+                  <pic:blipFill>
+                    <a:blip r:embed="rId9" cstate="print">
+                      <a:extLst>
+                        <a:ext uri="{28A0092B-C50C-407E-A947-70E740481C1C}">
+                          <a14:useLocalDpi xmlns:a14="http://schemas.microsoft.com/office/drawing/2010/main" val="0"/>
+                        </a:ext>
+                      </a:extLst>
+                    </a:blip>
+                    <a:srcRect/>
+                    <a:stretch>
+                      <a:fillRect/>
+                    </a:stretch>
+                  </pic:blipFill>
+                  <pic:spPr bwMode="auto">
+                    <a:xfrm>
+                      <a:off x="0" y="0"/>
+                      <a:ext cx="3119516" cy="716788"/>
+                    </a:xfrm>
+                    <a:prstGeom prst="rect">
+                      <a:avLst/>
+                    </a:prstGeom>
+                    <a:noFill/>
+                    <a:ln>
+                      <a:noFill/>
+                    </a:ln>
+                  </pic:spPr>
+                </pic:pic>
+              </a:graphicData>
+            </a:graphic>
+          </wp:inline>
+        </w:drawing>
+      </w:r>
+      <w:r>
+        <w:rPr>
+          <w:noProof/>
+        </w:rPr>
+        <w:drawing>
+          <wp:anchor distT="0" distB="0" distL="114300" distR="114300" simplePos="0" relativeHeight="251658240" behindDoc="1" locked="0" layoutInCell="1" allowOverlap="1">
+            <wp:simplePos x="0" y="0"/>
+            <wp:positionH relativeFrom="column">
+              <wp:align>center</wp:align>
+            </wp:positionH>
+            <wp:positionV relativeFrom="paragraph">
+              <wp:posOffset>4660900</wp:posOffset>
+            </wp:positionV>
+            <wp:extent cx="2570480" cy="741680"/>
+            <wp:effectExtent l="0" t="0" r="1270" b="1270"/>
+            <wp:wrapNone/>
+            <wp:docPr id="4" name="Image 4" descr="cegep_coul_2225x798"/>
+            <wp:cNvGraphicFramePr>
+              <a:graphicFrameLocks xmlns:a="http://schemas.openxmlformats.org/drawingml/2006/main" noChangeAspect="1"/>
+            </wp:cNvGraphicFramePr>
+            <a:graphic xmlns:a="http://schemas.openxmlformats.org/drawingml/2006/main">
+              <a:graphicData uri="http://schemas.openxmlformats.org/drawingml/2006/picture">
+                <pic:pic xmlns:pic="http://schemas.openxmlformats.org/drawingml/2006/picture">
+                  <pic:nvPicPr>
+                    <pic:cNvPr id="0" name="Picture 2" descr="cegep_coul_2225x798"/>
+                    <pic:cNvPicPr>
+                      <a:picLocks noChangeAspect="1" noChangeArrowheads="1"/>
+                    </pic:cNvPicPr>
+                  </pic:nvPicPr>
+                  <pic:blipFill>
+                    <a:blip r:embed="rId10" cstate="print">
+                      <a:extLst>
+                        <a:ext uri="{28A0092B-C50C-407E-A947-70E740481C1C}">
+                          <a14:useLocalDpi xmlns:a14="http://schemas.microsoft.com/office/drawing/2010/main" val="0"/>
+                        </a:ext>
+                      </a:extLst>
+                    </a:blip>
+                    <a:srcRect l="7803" t="17909" r="6157" b="12877"/>
+                    <a:stretch>
+                      <a:fillRect/>
+                    </a:stretch>
+                  </pic:blipFill>
+                  <pic:spPr bwMode="auto">
+                    <a:xfrm>
+                      <a:off x="0" y="0"/>
+                      <a:ext cx="2570480" cy="741680"/>
+                    </a:xfrm>
+                    <a:prstGeom prst="rect">
+                      <a:avLst/>
+                    </a:prstGeom>
+                    <a:noFill/>
+                    <a:ln>
+                      <a:noFill/>
+                    </a:ln>
+                  </pic:spPr>
+                </pic:pic>
+              </a:graphicData>
+            </a:graphic>
+            <wp14:sizeRelH relativeFrom="page">
+              <wp14:pctWidth>0</wp14:pctWidth>
+            </wp14:sizeRelH>
+            <wp14:sizeRelV relativeFrom="page">
+              <wp14:pctHeight>0</wp14:pctHeight>
+            </wp14:sizeRelV>
+          </wp:anchor>
+        </w:drawing>
+      </w:r>
+    </w:p>
+    <w:p>
+      <w:pPr>
+        <w:spacing w:after="0" w:line="240" w:lineRule="auto"/>
+        <w:jc w:val="center"/>
+      </w:pPr>
+      <w:r>
+        <w:rPr>
+          <w:noProof/>
+        </w:rPr>
+        <w:drawing>
+          <wp:inline distT="0" distB="0" distL="0" distR="0" wp14:anchorId="08E9F244">
+            <wp:extent cx="1680754" cy="490082"/>
+            <wp:effectExtent l="0" t="0" r="0" b="5715"/>
+            <wp:docPr id="5" name="Image 5"/>
+            <wp:cNvGraphicFramePr>
+              <a:graphicFrameLocks xmlns:a="http://schemas.openxmlformats.org/drawingml/2006/main" noChangeAspect="1"/>
+            </wp:cNvGraphicFramePr>
+            <a:graphic xmlns:a="http://schemas.openxmlformats.org/drawingml/2006/main">
+              <a:graphicData uri="http://schemas.openxmlformats.org/drawingml/2006/picture">
+                <pic:pic xmlns:pic="http://schemas.openxmlformats.org/drawingml/2006/picture">
+                  <pic:nvPicPr>
+                    <pic:cNvPr id="0" name="Picture 3"/>
+                    <pic:cNvPicPr>
+                      <a:picLocks noChangeAspect="1" noChangeArrowheads="1"/>
+                    </pic:cNvPicPr>
+                  </pic:nvPicPr>
+                  <pic:blipFill>
+                    <a:blip r:embed="rId11">
+                      <a:extLst>
+                        <a:ext uri="{28A0092B-C50C-407E-A947-70E740481C1C}">
+                          <a14:useLocalDpi xmlns:a14="http://schemas.microsoft.com/office/drawing/2010/main" val="0"/>
+                        </a:ext>
+                      </a:extLst>
+                    </a:blip>
+                    <a:srcRect/>
+                    <a:stretch>
+                      <a:fillRect/>
+                    </a:stretch>
+                  </pic:blipFill>
+                  <pic:spPr bwMode="auto">
+                    <a:xfrm>
+                      <a:off x="0" y="0"/>
+                      <a:ext cx="1735782" cy="506127"/>
+                    </a:xfrm>
+                    <a:prstGeom prst="rect">
+                      <a:avLst/>
+                    </a:prstGeom>
+                    <a:noFill/>
+                  </pic:spPr>
+                </pic:pic>
+              </a:graphicData>
+            </a:graphic>
+          </wp:inline>
+        </w:drawing>
+      </w:r>
+    </w:p>
+    <w:p>
+      <w:pPr>
+        <w:spacing w:after="0" w:line="240" w:lineRule="auto"/>
+        <w:jc w:val="center"/>
+        <w:rPr>
+          <w:b/>
+        </w:rPr>
+      </w:pPr>
+      <w:r>
+        <w:rPr>
+          <w:b/>
+        </w:rPr>
+        <w:t>18 mai 2018</w:t>
+      </w:r>
+    </w:p>
+    <w:p>
+      <w:pPr>
+        <w:spacing w:after="0" w:line="240" w:lineRule="auto"/>
+        <w:jc w:val="center"/>
+      </w:pPr>
+    </w:p>
+    <w:sdt>
+      <w:sdtPr>
+        <w:rPr>
+          <w:rFonts w:asciiTheme="minorHAnsi" w:eastAsiaTheme="minorHAnsi" w:hAnsiTheme="minorHAnsi" w:cstheme="minorBidi"/>
+          <w:color w:val="auto"/>
+          <w:sz w:val="22"/>
+          <w:szCs w:val="22"/>
+          <w:lang w:val="fr-FR" w:eastAsia="en-US"/>
+        </w:rPr>
+        <w:id w:val="608856418"/>
+        <w:docPartObj>
+          <w:docPartGallery w:val="Table of Contents"/>
+          <w:docPartUnique/>
+        </w:docPartObj>
+      </w:sdtPr>
+      <w:sdtEndPr>
+        <w:rPr>
+          <w:b/>
+          <w:bCs/>
+        </w:rPr>
+      </w:sdtEndPr>
+      <w:sdtContent>
+        <w:p>
+          <w:pPr>
+            <w:pStyle w:val="En-ttedetabledesmatires"/>
+          </w:pPr>
+          <w:r>
+            <w:rPr>
+              <w:lang w:val="fr-FR"/>
+            </w:rPr>
+            <w:t>Table des matières</w:t>
+          </w:r>
+        </w:p>
+        <w:p>
+          <w:pPr>
+            <w:pStyle w:val="TM1"/>
+            <w:tabs>
+              <w:tab w:val="right" w:leader="dot" w:pos="8630"/>
+            </w:tabs>
+            <w:rPr>
+              <w:noProof/>
+            </w:rPr>
+          </w:pPr>
+          <w:r>
+            <w:fldChar w:fldCharType="begin"/>
+          </w:r>
+          <w:r>
+            <w:instrText xml:space="preserve"> TOC \o "1-3" \h \z \u </w:instrText>
+          </w:r>
+          <w:r>
+            <w:fldChar w:fldCharType="separate"/>
+          </w:r>
+          <w:hyperlink w:anchor="_Toc508704900" w:history="1">
+            <w:r>
+              <w:rPr>
+                <w:rStyle w:val="Lienhypertexte"/>
+                <w:noProof/>
+              </w:rPr>
+              <w:t>Description du projet</w:t>
+            </w:r>
+            <w:r>
+              <w:rPr>
+                <w:noProof/>
+                <w:webHidden/>
+              </w:rPr>
+              <w:tab/>
+            </w:r>
+            <w:r>
+              <w:rPr>
+                <w:noProof/>
+                <w:webHidden/>
+              </w:rPr>
+              <w:fldChar w:fldCharType="begin"/>
+            </w:r>
+            <w:r>
+              <w:rPr>
+                <w:noProof/>
+                <w:webHidden/>
+              </w:rPr>
+              <w:instrText xml:space="preserve"> PAGEREF _Toc508704900 \h </w:instrText>
+            </w:r>
+            <w:r>
+              <w:rPr>
+                <w:noProof/>
+                <w:webHidden/>
+              </w:rPr>
+            </w:r>
+            <w:r>
+              <w:rPr>
+                <w:noProof/>
+                <w:webHidden/>
+              </w:rPr>
+              <w:fldChar w:fldCharType="separate"/>
+            </w:r>
+            <w:r>
+              <w:rPr>
+                <w:noProof/>
+                <w:webHidden/>
+              </w:rPr>
+              <w:t>1</w:t>
+            </w:r>
+            <w:r>
+              <w:rPr>
+                <w:noProof/>
+                <w:webHidden/>
+              </w:rPr>
+              <w:fldChar w:fldCharType="end"/>
+            </w:r>
+          </w:hyperlink>
+        </w:p>
+        <w:p>
+          <w:r>
+            <w:rPr>
+              <w:b/>
+              <w:bCs/>
+              <w:lang w:val="fr-FR"/>
+            </w:rPr>
+            <w:fldChar w:fldCharType="end"/>
+          </w:r>
+        </w:p>
+      </w:sdtContent>
+    </w:sdt>
+    <w:p>
+      <w:pPr>
+        <w:spacing w:after="0" w:line="240" w:lineRule="auto"/>
+        <w:jc w:val="center"/>
+      </w:pPr>
+    </w:p>
+    <w:p>
+      <w:pPr>
+        <w:spacing w:after="0" w:line="240" w:lineRule="auto"/>
+        <w:jc w:val="center"/>
+      </w:pPr>
+    </w:p>
+    <w:p>
+      <w:pPr>
+        <w:spacing w:after="0" w:line="240" w:lineRule="auto"/>
+        <w:jc w:val="center"/>
+      </w:pPr>
+    </w:p>
+    <w:p>
+      <w:pPr>
+        <w:spacing w:after="0" w:line="240" w:lineRule="auto"/>
+        <w:jc w:val="center"/>
+      </w:pPr>
+    </w:p>
+    <w:p>
+      <w:pPr>
+        <w:spacing w:after="0" w:line="240" w:lineRule="auto"/>
+        <w:jc w:val="center"/>
+      </w:pPr>
+    </w:p>
+    <w:p>
+      <w:pPr>
+        <w:spacing w:after="0" w:line="240" w:lineRule="auto"/>
+        <w:jc w:val="center"/>
+      </w:pPr>
+    </w:p>
+    <w:p>
+      <w:pPr>
+        <w:spacing w:after="0" w:line="240" w:lineRule="auto"/>
+        <w:jc w:val="center"/>
+      </w:pPr>
+    </w:p>
+    <w:p>
+      <w:pPr>
+        <w:spacing w:after="0" w:line="240" w:lineRule="auto"/>
+        <w:jc w:val="center"/>
+      </w:pPr>
+    </w:p>
+    <w:p>
+      <w:pPr>
+        <w:spacing w:after="0" w:line="240" w:lineRule="auto"/>
+        <w:jc w:val="center"/>
+      </w:pPr>
+    </w:p>
+    <w:p>
+      <w:pPr>
+        <w:spacing w:after="0" w:line="240" w:lineRule="auto"/>
+        <w:jc w:val="center"/>
+      </w:pPr>
+    </w:p>
+    <w:p>
+      <w:pPr>
+        <w:spacing w:after="0" w:line="240" w:lineRule="auto"/>
+        <w:jc w:val="center"/>
+      </w:pPr>
+    </w:p>
+    <w:p>
+      <w:pPr>
+        <w:spacing w:after="0" w:line="240" w:lineRule="auto"/>
+        <w:jc w:val="center"/>
+      </w:pPr>
+    </w:p>
+    <w:p>
+      <w:pPr>
+        <w:spacing w:after="0" w:line="240" w:lineRule="auto"/>
+        <w:jc w:val="center"/>
+      </w:pPr>
+    </w:p>
+    <w:p>
+      <w:pPr>
+        <w:spacing w:after="0" w:line="240" w:lineRule="auto"/>
+        <w:jc w:val="center"/>
+      </w:pPr>
+    </w:p>
+    <w:p>
+      <w:pPr>
+        <w:spacing w:after="0" w:line="240" w:lineRule="auto"/>
+        <w:jc w:val="center"/>
+      </w:pPr>
+    </w:p>
+    <w:p>
+      <w:pPr>
+        <w:spacing w:after="0" w:line="240" w:lineRule="auto"/>
+        <w:jc w:val="center"/>
+        <w:sectPr>
+          <w:footerReference w:type="default" r:id="rId12"/>
+          <w:footerReference w:type="first" r:id="rId13"/>
+          <w:pgSz w:w="12240" w:h="15840"/>
+          <w:pgMar w:top="1440" w:right="1800" w:bottom="1440" w:left="1800" w:header="708" w:footer="708" w:gutter="0"/>
+          <w:cols w:space="708"/>
+          <w:docGrid w:linePitch="360"/>
+        </w:sectPr>
+      </w:pPr>
+    </w:p>
+    <w:p>
+      <w:pPr>
+        <w:pStyle w:val="Titre1"/>
+      </w:pPr>
+      <w:bookmarkStart w:id="0" w:name="_Toc508704900"/>
+      <w:r>
+        <w:lastRenderedPageBreak/>
+        <w:t>Description du projet</w:t>
+      </w:r>
       <w:bookmarkEnd w:id="0"/>
+    </w:p>
+    <w:p>
+      <w:pPr>
+        <w:spacing w:after="0" w:line="240" w:lineRule="auto"/>
+      </w:pPr>
+      <w:r>
+        <w:t>Fonctionnement (Schéma bloc)</w:t>
+      </w:r>
+    </w:p>
+    <w:p>
+      <w:pPr>
+        <w:spacing w:after="0" w:line="240" w:lineRule="auto"/>
+      </w:pPr>
+      <w:r>
+        <w:t>Procédure d’installation (pour usager) après fabrication</w:t>
+      </w:r>
+    </w:p>
+    <w:p>
+      <w:pPr>
+        <w:spacing w:after="0" w:line="240" w:lineRule="auto"/>
+      </w:pPr>
+      <w:r>
+        <w:t xml:space="preserve">Générer les fichiers </w:t>
+      </w:r>
+      <w:r>
+        <w:t>G</w:t>
+      </w:r>
+      <w:bookmarkStart w:id="1" w:name="_GoBack"/>
+      <w:bookmarkEnd w:id="1"/>
+      <w:r>
+        <w:t>erber (.gbr) avec Kicad</w:t>
+      </w:r>
+    </w:p>
+    <w:p>
+      <w:pPr>
+        <w:spacing w:after="0" w:line="240" w:lineRule="auto"/>
+      </w:pPr>
+      <w:r>
+        <w:t>Contenu matériel du produit</w:t>
+      </w:r>
+    </w:p>
+    <w:p>
+      <w:pPr>
+        <w:spacing w:after="0" w:line="240" w:lineRule="auto"/>
+      </w:pPr>
+    </w:p>
+    <w:p>
+      <w:pPr>
+        <w:spacing w:after="0" w:line="240" w:lineRule="auto"/>
+      </w:pPr>
+    </w:p>
+    <w:p>
+      <w:pPr>
+        <w:spacing w:after="0" w:line="240" w:lineRule="auto"/>
+        <w:jc w:val="center"/>
+      </w:pPr>
+    </w:p>
+    <w:p>
+      <w:pPr>
+        <w:spacing w:after="0" w:line="240" w:lineRule="auto"/>
+        <w:jc w:val="center"/>
+      </w:pPr>
+    </w:p>
+    <w:p>
+      <w:pPr>
+        <w:spacing w:after="0" w:line="240" w:lineRule="auto"/>
+        <w:jc w:val="center"/>
+      </w:pPr>
+    </w:p>
+    <w:p>
+      <w:pPr>
+        <w:spacing w:after="0" w:line="240" w:lineRule="auto"/>
+        <w:jc w:val="center"/>
+      </w:pPr>
+    </w:p>
+    <w:p>
+      <w:pPr>
+        <w:spacing w:after="0" w:line="240" w:lineRule="auto"/>
+        <w:jc w:val="center"/>
+      </w:pPr>
+    </w:p>
+    <w:p>
+      <w:pPr>
+        <w:spacing w:after="0" w:line="240" w:lineRule="auto"/>
+        <w:jc w:val="center"/>
+      </w:pPr>
+    </w:p>
+    <w:p>
+      <w:pPr>
+        <w:spacing w:after="0" w:line="240" w:lineRule="auto"/>
+        <w:jc w:val="center"/>
+      </w:pPr>
+    </w:p>
+    <w:p>
+      <w:pPr>
+        <w:spacing w:after="0" w:line="240" w:lineRule="auto"/>
+        <w:jc w:val="center"/>
+      </w:pPr>
     </w:p>
     <w:sectPr>
       <w:pgSz w:w="12240" w:h="15840"/>
       <w:pgMar w:top="1440" w:right="1800" w:bottom="1440" w:left="1800" w:header="708" w:footer="708" w:gutter="0"/>
+      <w:pgNumType w:start="1"/>
       <w:cols w:space="708"/>
+      <w:titlePg/>
       <w:docGrid w:linePitch="360"/>
     </w:sectPr>
   </w:body>
 </w:document>
+</file>
+
+<file path=word/endnotes.xml><?xml version="1.0" encoding="utf-8"?>
+<w:endnotes xmlns:wpc="http://schemas.microsoft.com/office/word/2010/wordprocessingCanvas" xmlns:cx="http://schemas.microsoft.com/office/drawing/2014/chartex" xmlns:cx1="http://schemas.microsoft.com/office/drawing/2015/9/8/chartex" xmlns:cx2="http://schemas.microsoft.com/office/drawing/2015/10/21/chartex" xmlns:cx3="http://schemas.microsoft.com/office/drawing/2016/5/9/chartex" xmlns:cx4="http://schemas.microsoft.com/office/drawing/2016/5/10/chartex" xmlns:cx5="http://schemas.microsoft.com/office/drawing/2016/5/11/chartex" xmlns:cx6="http://schemas.microsoft.com/office/drawing/2016/5/12/chartex" xmlns:cx7="http://schemas.microsoft.com/office/drawing/2016/5/13/chartex" xmlns:cx8="http://schemas.microsoft.com/office/drawing/2016/5/14/chartex" xmlns:mc="http://schemas.openxmlformats.org/markup-compatibility/2006" xmlns:aink="http://schemas.microsoft.com/office/drawing/2016/ink" xmlns:am3d="http://schemas.microsoft.com/office/drawing/2017/model3d" xmlns:o="urn:schemas-microsoft-com:office:office" xmlns:r="http://schemas.openxmlformats.org/officeDocument/2006/relationships" xmlns:m="http://schemas.openxmlformats.org/officeDocument/2006/math" xmlns:v="urn:schemas-microsoft-com:vml" xmlns:wp14="http://schemas.microsoft.com/office/word/2010/wordprocessingDrawing" xmlns:wp="http://schemas.openxmlformats.org/drawingml/2006/wordprocessingDrawing" xmlns:w10="urn:schemas-microsoft-com:office:word" xmlns:w="http://schemas.openxmlformats.org/wordprocessingml/2006/main" xmlns:w14="http://schemas.microsoft.com/office/word/2010/wordml" xmlns:w15="http://schemas.microsoft.com/office/word/2012/wordml" xmlns:w16cid="http://schemas.microsoft.com/office/word/2016/wordml/cid" xmlns:w16se="http://schemas.microsoft.com/office/word/2015/wordml/symex" xmlns:wpg="http://schemas.microsoft.com/office/word/2010/wordprocessingGroup" xmlns:wpi="http://schemas.microsoft.com/office/word/2010/wordprocessingInk" xmlns:wne="http://schemas.microsoft.com/office/word/2006/wordml" xmlns:wps="http://schemas.microsoft.com/office/word/2010/wordprocessingShape" mc:Ignorable="w14 w15 w16se w16cid wp14">
+  <w:endnote w:type="separator" w:id="-1">
+    <w:p>
+      <w:pPr>
+        <w:spacing w:after="0" w:line="240" w:lineRule="auto"/>
+      </w:pPr>
+      <w:r>
+        <w:separator/>
+      </w:r>
+    </w:p>
+  </w:endnote>
+  <w:endnote w:type="continuationSeparator" w:id="0">
+    <w:p>
+      <w:pPr>
+        <w:spacing w:after="0" w:line="240" w:lineRule="auto"/>
+      </w:pPr>
+      <w:r>
+        <w:continuationSeparator/>
+      </w:r>
+    </w:p>
+  </w:endnote>
+</w:endnotes>
+</file>
+
+<file path=word/footer1.xml><?xml version="1.0" encoding="utf-8"?>
+<w:ftr xmlns:wpc="http://schemas.microsoft.com/office/word/2010/wordprocessingCanvas" xmlns:cx="http://schemas.microsoft.com/office/drawing/2014/chartex" xmlns:cx1="http://schemas.microsoft.com/office/drawing/2015/9/8/chartex" xmlns:cx2="http://schemas.microsoft.com/office/drawing/2015/10/21/chartex" xmlns:cx3="http://schemas.microsoft.com/office/drawing/2016/5/9/chartex" xmlns:cx4="http://schemas.microsoft.com/office/drawing/2016/5/10/chartex" xmlns:cx5="http://schemas.microsoft.com/office/drawing/2016/5/11/chartex" xmlns:cx6="http://schemas.microsoft.com/office/drawing/2016/5/12/chartex" xmlns:cx7="http://schemas.microsoft.com/office/drawing/2016/5/13/chartex" xmlns:cx8="http://schemas.microsoft.com/office/drawing/2016/5/14/chartex" xmlns:mc="http://schemas.openxmlformats.org/markup-compatibility/2006" xmlns:aink="http://schemas.microsoft.com/office/drawing/2016/ink" xmlns:am3d="http://schemas.microsoft.com/office/drawing/2017/model3d" xmlns:o="urn:schemas-microsoft-com:office:office" xmlns:r="http://schemas.openxmlformats.org/officeDocument/2006/relationships" xmlns:m="http://schemas.openxmlformats.org/officeDocument/2006/math" xmlns:v="urn:schemas-microsoft-com:vml" xmlns:wp14="http://schemas.microsoft.com/office/word/2010/wordprocessingDrawing" xmlns:wp="http://schemas.openxmlformats.org/drawingml/2006/wordprocessingDrawing" xmlns:w10="urn:schemas-microsoft-com:office:word" xmlns:w="http://schemas.openxmlformats.org/wordprocessingml/2006/main" xmlns:w14="http://schemas.microsoft.com/office/word/2010/wordml" xmlns:w15="http://schemas.microsoft.com/office/word/2012/wordml" xmlns:w16cid="http://schemas.microsoft.com/office/word/2016/wordml/cid" xmlns:w16se="http://schemas.microsoft.com/office/word/2015/wordml/symex" xmlns:wpg="http://schemas.microsoft.com/office/word/2010/wordprocessingGroup" xmlns:wpi="http://schemas.microsoft.com/office/word/2010/wordprocessingInk" xmlns:wne="http://schemas.microsoft.com/office/word/2006/wordml" xmlns:wps="http://schemas.microsoft.com/office/word/2010/wordprocessingShape" mc:Ignorable="w14 w15 w16se w16cid wp14">
+  <w:p>
+    <w:pPr>
+      <w:pStyle w:val="Pieddepage"/>
+      <w:jc w:val="right"/>
+    </w:pPr>
+  </w:p>
+</w:ftr>
+</file>
+
+<file path=word/footer2.xml><?xml version="1.0" encoding="utf-8"?>
+<w:ftr xmlns:wpc="http://schemas.microsoft.com/office/word/2010/wordprocessingCanvas" xmlns:cx="http://schemas.microsoft.com/office/drawing/2014/chartex" xmlns:cx1="http://schemas.microsoft.com/office/drawing/2015/9/8/chartex" xmlns:cx2="http://schemas.microsoft.com/office/drawing/2015/10/21/chartex" xmlns:cx3="http://schemas.microsoft.com/office/drawing/2016/5/9/chartex" xmlns:cx4="http://schemas.microsoft.com/office/drawing/2016/5/10/chartex" xmlns:cx5="http://schemas.microsoft.com/office/drawing/2016/5/11/chartex" xmlns:cx6="http://schemas.microsoft.com/office/drawing/2016/5/12/chartex" xmlns:cx7="http://schemas.microsoft.com/office/drawing/2016/5/13/chartex" xmlns:cx8="http://schemas.microsoft.com/office/drawing/2016/5/14/chartex" xmlns:mc="http://schemas.openxmlformats.org/markup-compatibility/2006" xmlns:aink="http://schemas.microsoft.com/office/drawing/2016/ink" xmlns:am3d="http://schemas.microsoft.com/office/drawing/2017/model3d" xmlns:o="urn:schemas-microsoft-com:office:office" xmlns:r="http://schemas.openxmlformats.org/officeDocument/2006/relationships" xmlns:m="http://schemas.openxmlformats.org/officeDocument/2006/math" xmlns:v="urn:schemas-microsoft-com:vml" xmlns:wp14="http://schemas.microsoft.com/office/word/2010/wordprocessingDrawing" xmlns:wp="http://schemas.openxmlformats.org/drawingml/2006/wordprocessingDrawing" xmlns:w10="urn:schemas-microsoft-com:office:word" xmlns:w="http://schemas.openxmlformats.org/wordprocessingml/2006/main" xmlns:w14="http://schemas.microsoft.com/office/word/2010/wordml" xmlns:w15="http://schemas.microsoft.com/office/word/2012/wordml" xmlns:w16cid="http://schemas.microsoft.com/office/word/2016/wordml/cid" xmlns:w16se="http://schemas.microsoft.com/office/word/2015/wordml/symex" xmlns:wpg="http://schemas.microsoft.com/office/word/2010/wordprocessingGroup" xmlns:wpi="http://schemas.microsoft.com/office/word/2010/wordprocessingInk" xmlns:wne="http://schemas.microsoft.com/office/word/2006/wordml" xmlns:wps="http://schemas.microsoft.com/office/word/2010/wordprocessingShape" mc:Ignorable="w14 w15 w16se w16cid wp14">
+  <w:sdt>
+    <w:sdtPr>
+      <w:id w:val="-1899276095"/>
+      <w:docPartObj>
+        <w:docPartGallery w:val="Page Numbers (Bottom of Page)"/>
+        <w:docPartUnique/>
+      </w:docPartObj>
+    </w:sdtPr>
+    <w:sdtEndPr/>
+    <w:sdtContent>
+      <w:p>
+        <w:pPr>
+          <w:pStyle w:val="Pieddepage"/>
+          <w:jc w:val="right"/>
+        </w:pPr>
+        <w:r>
+          <w:fldChar w:fldCharType="begin"/>
+        </w:r>
+        <w:r>
+          <w:instrText>PAGE   \* MERGEFORMAT</w:instrText>
+        </w:r>
+        <w:r>
+          <w:fldChar w:fldCharType="separate"/>
+        </w:r>
+        <w:r>
+          <w:rPr>
+            <w:noProof/>
+            <w:lang w:val="fr-FR"/>
+          </w:rPr>
+          <w:t>1</w:t>
+        </w:r>
+        <w:r>
+          <w:fldChar w:fldCharType="end"/>
+        </w:r>
+      </w:p>
+    </w:sdtContent>
+  </w:sdt>
+  <w:p>
+    <w:pPr>
+      <w:pStyle w:val="Pieddepage"/>
+    </w:pPr>
+  </w:p>
+</w:ftr>
+</file>
+
+<file path=word/footnotes.xml><?xml version="1.0" encoding="utf-8"?>
+<w:footnotes xmlns:wpc="http://schemas.microsoft.com/office/word/2010/wordprocessingCanvas" xmlns:cx="http://schemas.microsoft.com/office/drawing/2014/chartex" xmlns:cx1="http://schemas.microsoft.com/office/drawing/2015/9/8/chartex" xmlns:cx2="http://schemas.microsoft.com/office/drawing/2015/10/21/chartex" xmlns:cx3="http://schemas.microsoft.com/office/drawing/2016/5/9/chartex" xmlns:cx4="http://schemas.microsoft.com/office/drawing/2016/5/10/chartex" xmlns:cx5="http://schemas.microsoft.com/office/drawing/2016/5/11/chartex" xmlns:cx6="http://schemas.microsoft.com/office/drawing/2016/5/12/chartex" xmlns:cx7="http://schemas.microsoft.com/office/drawing/2016/5/13/chartex" xmlns:cx8="http://schemas.microsoft.com/office/drawing/2016/5/14/chartex" xmlns:mc="http://schemas.openxmlformats.org/markup-compatibility/2006" xmlns:aink="http://schemas.microsoft.com/office/drawing/2016/ink" xmlns:am3d="http://schemas.microsoft.com/office/drawing/2017/model3d" xmlns:o="urn:schemas-microsoft-com:office:office" xmlns:r="http://schemas.openxmlformats.org/officeDocument/2006/relationships" xmlns:m="http://schemas.openxmlformats.org/officeDocument/2006/math" xmlns:v="urn:schemas-microsoft-com:vml" xmlns:wp14="http://schemas.microsoft.com/office/word/2010/wordprocessingDrawing" xmlns:wp="http://schemas.openxmlformats.org/drawingml/2006/wordprocessingDrawing" xmlns:w10="urn:schemas-microsoft-com:office:word" xmlns:w="http://schemas.openxmlformats.org/wordprocessingml/2006/main" xmlns:w14="http://schemas.microsoft.com/office/word/2010/wordml" xmlns:w15="http://schemas.microsoft.com/office/word/2012/wordml" xmlns:w16cid="http://schemas.microsoft.com/office/word/2016/wordml/cid" xmlns:w16se="http://schemas.microsoft.com/office/word/2015/wordml/symex" xmlns:wpg="http://schemas.microsoft.com/office/word/2010/wordprocessingGroup" xmlns:wpi="http://schemas.microsoft.com/office/word/2010/wordprocessingInk" xmlns:wne="http://schemas.microsoft.com/office/word/2006/wordml" xmlns:wps="http://schemas.microsoft.com/office/word/2010/wordprocessingShape" mc:Ignorable="w14 w15 w16se w16cid wp14">
+  <w:footnote w:type="separator" w:id="-1">
+    <w:p>
+      <w:pPr>
+        <w:spacing w:after="0" w:line="240" w:lineRule="auto"/>
+      </w:pPr>
+      <w:r>
+        <w:separator/>
+      </w:r>
+    </w:p>
+  </w:footnote>
+  <w:footnote w:type="continuationSeparator" w:id="0">
+    <w:p>
+      <w:pPr>
+        <w:spacing w:after="0" w:line="240" w:lineRule="auto"/>
+      </w:pPr>
+      <w:r>
+        <w:continuationSeparator/>
+      </w:r>
+    </w:p>
+  </w:footnote>
+</w:footnotes>
 </file>
 
 <file path=word/styles.xml><?xml version="1.0" encoding="utf-8"?>
@@ -417,6 +1372,27 @@
     <w:name w:val="Normal"/>
     <w:qFormat/>
   </w:style>
+  <w:style w:type="paragraph" w:styleId="Titre1">
+    <w:name w:val="heading 1"/>
+    <w:basedOn w:val="Normal"/>
+    <w:next w:val="Normal"/>
+    <w:link w:val="Titre1Car"/>
+    <w:uiPriority w:val="9"/>
+    <w:qFormat/>
+    <w:rsid w:val="00905CF5"/>
+    <w:pPr>
+      <w:keepNext/>
+      <w:keepLines/>
+      <w:spacing w:before="240" w:after="0"/>
+      <w:outlineLvl w:val="0"/>
+    </w:pPr>
+    <w:rPr>
+      <w:rFonts w:asciiTheme="majorHAnsi" w:eastAsiaTheme="majorEastAsia" w:hAnsiTheme="majorHAnsi" w:cstheme="majorBidi"/>
+      <w:color w:val="2F5496" w:themeColor="accent1" w:themeShade="BF"/>
+      <w:sz w:val="32"/>
+      <w:szCs w:val="32"/>
+    </w:rPr>
+  </w:style>
   <w:style w:type="character" w:default="1" w:styleId="Policepardfaut">
     <w:name w:val="Default Paragraph Font"/>
     <w:uiPriority w:val="1"/>
@@ -443,6 +1419,101 @@
     <w:uiPriority w:val="99"/>
     <w:semiHidden/>
     <w:unhideWhenUsed/>
+  </w:style>
+  <w:style w:type="character" w:customStyle="1" w:styleId="Titre1Car">
+    <w:name w:val="Titre 1 Car"/>
+    <w:basedOn w:val="Policepardfaut"/>
+    <w:link w:val="Titre1"/>
+    <w:uiPriority w:val="9"/>
+    <w:rsid w:val="00905CF5"/>
+    <w:rPr>
+      <w:rFonts w:asciiTheme="majorHAnsi" w:eastAsiaTheme="majorEastAsia" w:hAnsiTheme="majorHAnsi" w:cstheme="majorBidi"/>
+      <w:color w:val="2F5496" w:themeColor="accent1" w:themeShade="BF"/>
+      <w:sz w:val="32"/>
+      <w:szCs w:val="32"/>
+    </w:rPr>
+  </w:style>
+  <w:style w:type="paragraph" w:styleId="En-ttedetabledesmatires">
+    <w:name w:val="TOC Heading"/>
+    <w:basedOn w:val="Titre1"/>
+    <w:next w:val="Normal"/>
+    <w:uiPriority w:val="39"/>
+    <w:unhideWhenUsed/>
+    <w:qFormat/>
+    <w:rsid w:val="00905CF5"/>
+    <w:pPr>
+      <w:outlineLvl w:val="9"/>
+    </w:pPr>
+    <w:rPr>
+      <w:lang w:eastAsia="fr-CA"/>
+    </w:rPr>
+  </w:style>
+  <w:style w:type="paragraph" w:styleId="En-tte">
+    <w:name w:val="header"/>
+    <w:basedOn w:val="Normal"/>
+    <w:link w:val="En-tteCar"/>
+    <w:uiPriority w:val="99"/>
+    <w:unhideWhenUsed/>
+    <w:rsid w:val="008C28E8"/>
+    <w:pPr>
+      <w:tabs>
+        <w:tab w:val="center" w:pos="4320"/>
+        <w:tab w:val="right" w:pos="8640"/>
+      </w:tabs>
+      <w:spacing w:after="0" w:line="240" w:lineRule="auto"/>
+    </w:pPr>
+  </w:style>
+  <w:style w:type="character" w:customStyle="1" w:styleId="En-tteCar">
+    <w:name w:val="En-tête Car"/>
+    <w:basedOn w:val="Policepardfaut"/>
+    <w:link w:val="En-tte"/>
+    <w:uiPriority w:val="99"/>
+    <w:rsid w:val="008C28E8"/>
+  </w:style>
+  <w:style w:type="paragraph" w:styleId="Pieddepage">
+    <w:name w:val="footer"/>
+    <w:basedOn w:val="Normal"/>
+    <w:link w:val="PieddepageCar"/>
+    <w:uiPriority w:val="99"/>
+    <w:unhideWhenUsed/>
+    <w:rsid w:val="008C28E8"/>
+    <w:pPr>
+      <w:tabs>
+        <w:tab w:val="center" w:pos="4320"/>
+        <w:tab w:val="right" w:pos="8640"/>
+      </w:tabs>
+      <w:spacing w:after="0" w:line="240" w:lineRule="auto"/>
+    </w:pPr>
+  </w:style>
+  <w:style w:type="character" w:customStyle="1" w:styleId="PieddepageCar">
+    <w:name w:val="Pied de page Car"/>
+    <w:basedOn w:val="Policepardfaut"/>
+    <w:link w:val="Pieddepage"/>
+    <w:uiPriority w:val="99"/>
+    <w:rsid w:val="008C28E8"/>
+  </w:style>
+  <w:style w:type="paragraph" w:styleId="TM1">
+    <w:name w:val="toc 1"/>
+    <w:basedOn w:val="Normal"/>
+    <w:next w:val="Normal"/>
+    <w:autoRedefine/>
+    <w:uiPriority w:val="39"/>
+    <w:unhideWhenUsed/>
+    <w:rsid w:val="004634F5"/>
+    <w:pPr>
+      <w:spacing w:after="100"/>
+    </w:pPr>
+  </w:style>
+  <w:style w:type="character" w:styleId="Lienhypertexte">
+    <w:name w:val="Hyperlink"/>
+    <w:basedOn w:val="Policepardfaut"/>
+    <w:uiPriority w:val="99"/>
+    <w:unhideWhenUsed/>
+    <w:rsid w:val="004634F5"/>
+    <w:rPr>
+      <w:color w:val="0563C1" w:themeColor="hyperlink"/>
+      <w:u w:val="single"/>
+    </w:rPr>
   </w:style>
 </w:styles>
 </file>
@@ -740,4 +1811,16 @@
     </a:ext>
   </a:extLst>
 </a:theme>
+</file>
+
+<file path=customXml/item1.xml><?xml version="1.0" encoding="utf-8"?>
+<b:Sources xmlns:b="http://schemas.openxmlformats.org/officeDocument/2006/bibliography" xmlns="http://schemas.openxmlformats.org/officeDocument/2006/bibliography" SelectedStyle="\APASixthEditionOfficeOnline.xsl" StyleName="APA" Version="6"/>
+</file>
+
+<file path=customXml/itemProps1.xml><?xml version="1.0" encoding="utf-8"?>
+<ds:datastoreItem xmlns:ds="http://schemas.openxmlformats.org/officeDocument/2006/customXml" ds:itemID="{FDE12CB0-9C51-467E-B078-930A113E5A7D}">
+  <ds:schemaRefs>
+    <ds:schemaRef ds:uri="http://schemas.openxmlformats.org/officeDocument/2006/bibliography"/>
+  </ds:schemaRefs>
+</ds:datastoreItem>
 </file>
</xml_diff>